<commit_message>
Forename_Surname_UEN_GN_Memoire.docx 2.75A updated to version 2.75B, Forename_Surname_UEN_GN_Fiche_de_lecture.docx 2.75A updated to version 2.75B.
</commit_message>
<xml_diff>
--- a/Forename_Surname_UEN_GN_Fiche_de_lecture.docx
+++ b/Forename_Surname_UEN_GN_Fiche_de_lecture.docx
@@ -140,6 +140,188 @@
           <w:rFonts w:cs="Times New Roman"/>
           <w:highlight w:val="yellow"/>
         </w:rPr>
+        <w:t>_Student full name_</w:t>
+      </w:r>
+      <w:r>
+        <w:rPr>
+          <w:rFonts w:cs="Times New Roman"/>
+        </w:rPr>
+        <w:t xml:space="preserve"> </w:t>
+      </w:r>
+      <w:r>
+        <w:rPr>
+          <w:rFonts w:cs="Times New Roman"/>
+          <w:highlight w:val="yellow"/>
+        </w:rPr>
+        <w:t>_Student number_</w:t>
+      </w:r>
+      <w:r>
+        <w:rPr>
+          <w:rFonts w:cs="Times New Roman"/>
+        </w:rPr>
+        <w:t xml:space="preserve"> (</w:t>
+      </w:r>
+      <w:r>
+        <w:rPr>
+          <w:rFonts w:cs="Times New Roman"/>
+          <w:highlight w:val="yellow"/>
+        </w:rPr>
+        <w:t>_Student email address_</w:t>
+      </w:r>
+      <w:r>
+        <w:rPr>
+          <w:rFonts w:cs="Times New Roman"/>
+        </w:rPr>
+        <w:t>)</w:t>
+      </w:r>
+    </w:p>
+    <w:p>
+      <w:pPr>
+        <w:rPr>
+          <w:rFonts w:cs="Times New Roman"/>
+        </w:rPr>
+      </w:pPr>
+    </w:p>
+    <w:p>
+      <w:pPr>
+        <w:rPr>
+          <w:rFonts w:cs="Times New Roman"/>
+        </w:rPr>
+      </w:pPr>
+    </w:p>
+    <w:p>
+      <w:pPr>
+        <w:rPr>
+          <w:rFonts w:cs="Times New Roman"/>
+        </w:rPr>
+      </w:pPr>
+    </w:p>
+    <w:p>
+      <w:pPr>
+        <w:rPr>
+          <w:rFonts w:cs="Times New Roman"/>
+        </w:rPr>
+      </w:pPr>
+      <w:r>
+        <w:rPr>
+          <w:rFonts w:cs="Times New Roman"/>
+          <w:b/>
+        </w:rPr>
+        <w:t>Référence complète du texte :</w:t>
+      </w:r>
+      <w:r>
+        <w:rPr>
+          <w:rFonts w:cs="Times New Roman"/>
+        </w:rPr>
+        <w:t xml:space="preserve"> </w:t>
+      </w:r>
+      <w:r>
+        <w:rPr>
+          <w:rFonts w:cs="Times New Roman"/>
+          <w:highlight w:val="yellow"/>
+        </w:rPr>
+        <w:t>__</w:t>
+      </w:r>
+    </w:p>
+    <w:p>
+      <w:pPr>
+        <w:rPr>
+          <w:rFonts w:cs="Times New Roman"/>
+        </w:rPr>
+      </w:pPr>
+    </w:p>
+    <w:p>
+      <w:pPr>
+        <w:rPr>
+          <w:rFonts w:cs="Times New Roman"/>
+        </w:rPr>
+      </w:pPr>
+      <w:r>
+        <w:rPr>
+          <w:rFonts w:cs="Times New Roman"/>
+          <w:b/>
+        </w:rPr>
+        <w:t>Localisation du document :</w:t>
+      </w:r>
+      <w:r>
+        <w:rPr>
+          <w:rFonts w:cs="Times New Roman"/>
+        </w:rPr>
+        <w:t xml:space="preserve"> </w:t>
+      </w:r>
+      <w:r>
+        <w:rPr>
+          <w:rFonts w:cs="Times New Roman"/>
+          <w:highlight w:val="yellow"/>
+        </w:rPr>
+        <w:t>__</w:t>
+      </w:r>
+    </w:p>
+    <w:p>
+      <w:pPr>
+        <w:rPr>
+          <w:rFonts w:cs="Times New Roman"/>
+        </w:rPr>
+      </w:pPr>
+    </w:p>
+    <w:p>
+      <w:pPr>
+        <w:rPr>
+          <w:rFonts w:cs="Times New Roman"/>
+        </w:rPr>
+      </w:pPr>
+      <w:r>
+        <w:rPr>
+          <w:rFonts w:cs="Times New Roman"/>
+          <w:b/>
+        </w:rPr>
+        <w:t>Sujet :</w:t>
+      </w:r>
+      <w:r>
+        <w:rPr>
+          <w:rFonts w:cs="Times New Roman"/>
+        </w:rPr>
+        <w:t xml:space="preserve"> </w:t>
+      </w:r>
+      <w:r>
+        <w:rPr>
+          <w:rFonts w:cs="Times New Roman"/>
+          <w:highlight w:val="yellow"/>
+        </w:rPr>
+        <w:t>__</w:t>
+      </w:r>
+    </w:p>
+    <w:p>
+      <w:pPr>
+        <w:rPr>
+          <w:rFonts w:cs="Times New Roman"/>
+        </w:rPr>
+      </w:pPr>
+    </w:p>
+    <w:p>
+      <w:pPr>
+        <w:rPr>
+          <w:rFonts w:cs="Times New Roman"/>
+        </w:rPr>
+      </w:pPr>
+      <w:r>
+        <w:rPr>
+          <w:rFonts w:cs="Times New Roman"/>
+          <w:b/>
+        </w:rPr>
+        <w:t>Mots-clefs :</w:t>
+      </w:r>
+      <w:r>
+        <w:rPr>
+          <w:rFonts w:cs="Times New Roman"/>
+        </w:rPr>
+        <w:t xml:space="preserve"> </w:t>
+      </w:r>
+      <w:r>
+        <w:rPr>
+          <w:rFonts w:cs="Times New Roman"/>
+          <w:highlight w:val="yellow"/>
+        </w:rPr>
         <w:t>_</w:t>
       </w:r>
       <w:r>
@@ -147,7 +329,14 @@
           <w:rFonts w:cs="Times New Roman"/>
           <w:highlight w:val="yellow"/>
         </w:rPr>
-        <w:t>Forename</w:t>
+        <w:t>K</w:t>
+      </w:r>
+      <w:r>
+        <w:rPr>
+          <w:rFonts w:cs="Times New Roman"/>
+          <w:highlight w:val="yellow"/>
+        </w:rPr>
+        <w:t>eyword 1</w:t>
       </w:r>
       <w:r>
         <w:rPr>
@@ -160,6 +349,129 @@
         <w:rPr>
           <w:rFonts w:cs="Times New Roman"/>
         </w:rPr>
+        <w:t xml:space="preserve">, </w:t>
+      </w:r>
+      <w:r>
+        <w:rPr>
+          <w:rFonts w:cs="Times New Roman"/>
+          <w:highlight w:val="yellow"/>
+        </w:rPr>
+        <w:t>_</w:t>
+      </w:r>
+      <w:r>
+        <w:rPr>
+          <w:rFonts w:cs="Times New Roman"/>
+          <w:highlight w:val="yellow"/>
+        </w:rPr>
+        <w:t>K</w:t>
+      </w:r>
+      <w:r>
+        <w:rPr>
+          <w:rFonts w:cs="Times New Roman"/>
+          <w:highlight w:val="yellow"/>
+        </w:rPr>
+        <w:t>eyword 2</w:t>
+      </w:r>
+      <w:r>
+        <w:rPr>
+          <w:rFonts w:cs="Times New Roman"/>
+          <w:highlight w:val="yellow"/>
+        </w:rPr>
+        <w:t>_</w:t>
+      </w:r>
+    </w:p>
+    <w:p>
+      <w:pPr>
+        <w:spacing w:line="360" w:lineRule="auto"/>
+        <w:rPr>
+          <w:rFonts w:cs="Times New Roman"/>
+        </w:rPr>
+      </w:pPr>
+    </w:p>
+    <w:p>
+      <w:pPr>
+        <w:spacing w:line="360" w:lineRule="auto"/>
+        <w:rPr>
+          <w:rFonts w:cs="Times New Roman"/>
+          <w:b/>
+        </w:rPr>
+      </w:pPr>
+      <w:r>
+        <w:rPr>
+          <w:rFonts w:cs="Times New Roman"/>
+          <w:b/>
+        </w:rPr>
+        <w:t>Résumé</w:t>
+      </w:r>
+    </w:p>
+    <w:p>
+      <w:pPr>
+        <w:spacing w:line="360" w:lineRule="auto"/>
+        <w:rPr>
+          <w:rFonts w:cs="Times New Roman"/>
+        </w:rPr>
+      </w:pPr>
+    </w:p>
+    <w:p>
+      <w:pPr>
+        <w:spacing w:line="360" w:lineRule="auto"/>
+        <w:rPr>
+          <w:rFonts w:cs="Times New Roman"/>
+        </w:rPr>
+      </w:pPr>
+      <w:r>
+        <w:rPr>
+          <w:rFonts w:cs="Times New Roman"/>
+          <w:b/>
+        </w:rPr>
+        <w:t>Position</w:t>
+      </w:r>
+      <w:r>
+        <w:rPr>
+          <w:rFonts w:cs="Times New Roman"/>
+          <w:b/>
+        </w:rPr>
+        <w:t>s</w:t>
+      </w:r>
+      <w:r>
+        <w:rPr>
+          <w:rFonts w:cs="Times New Roman"/>
+          <w:b/>
+        </w:rPr>
+        <w:t xml:space="preserve"> de</w:t>
+      </w:r>
+      <w:r>
+        <w:rPr>
+          <w:rFonts w:cs="Times New Roman"/>
+          <w:b/>
+        </w:rPr>
+        <w:t>s</w:t>
+      </w:r>
+      <w:r>
+        <w:rPr>
+          <w:rFonts w:cs="Times New Roman"/>
+          <w:b/>
+        </w:rPr>
+        <w:t xml:space="preserve"> auteur</w:t>
+      </w:r>
+      <w:r>
+        <w:rPr>
+          <w:rFonts w:cs="Times New Roman"/>
+          <w:b/>
+        </w:rPr>
+        <w:t>s</w:t>
+      </w:r>
+      <w:r>
+        <w:rPr>
+          <w:rFonts w:cs="Times New Roman"/>
+          <w:b/>
+        </w:rPr>
+        <w:t xml:space="preserve"> —</w:t>
+      </w:r>
+      <w:r>
+        <w:rPr>
+          <w:rFonts w:cs="Times New Roman"/>
+        </w:rPr>
         <w:t xml:space="preserve"> </w:t>
       </w:r>
       <w:r>
@@ -174,7 +486,37 @@
           <w:rFonts w:cs="Times New Roman"/>
           <w:highlight w:val="yellow"/>
         </w:rPr>
-        <w:t>Surname_</w:t>
+        <w:t>Paragraph</w:t>
+      </w:r>
+      <w:r>
+        <w:rPr>
+          <w:rFonts w:cs="Times New Roman"/>
+          <w:highlight w:val="yellow"/>
+        </w:rPr>
+        <w:t>_</w:t>
+      </w:r>
+    </w:p>
+    <w:p>
+      <w:pPr>
+        <w:spacing w:line="360" w:lineRule="auto"/>
+        <w:rPr>
+          <w:rFonts w:cs="Times New Roman"/>
+        </w:rPr>
+      </w:pPr>
+    </w:p>
+    <w:p>
+      <w:pPr>
+        <w:spacing w:line="360" w:lineRule="auto"/>
+        <w:rPr>
+          <w:rFonts w:cs="Times New Roman"/>
+        </w:rPr>
+      </w:pPr>
+      <w:r>
+        <w:rPr>
+          <w:rFonts w:cs="Times New Roman"/>
+          <w:b/>
+        </w:rPr>
+        <w:t>Idées importantes &amp; hypothèses des auteurs —</w:t>
       </w:r>
       <w:r>
         <w:rPr>
@@ -187,18 +529,125 @@
           <w:rFonts w:cs="Times New Roman"/>
           <w:highlight w:val="yellow"/>
         </w:rPr>
-        <w:t>_Student number_</w:t>
-      </w:r>
-      <w:r>
-        <w:rPr>
-          <w:rFonts w:cs="Times New Roman"/>
-        </w:rPr>
-        <w:t xml:space="preserve"> (</w:t>
-      </w:r>
-      <w:r>
-        <w:rPr>
-          <w:rFonts w:cs="Times New Roman"/>
-          <w:highlight w:val="yellow"/>
+        <w:t>_Paragraph_</w:t>
+      </w:r>
+    </w:p>
+    <w:p>
+      <w:pPr>
+        <w:spacing w:line="360" w:lineRule="auto"/>
+        <w:rPr>
+          <w:rFonts w:cs="Times New Roman"/>
+        </w:rPr>
+      </w:pPr>
+    </w:p>
+    <w:p>
+      <w:pPr>
+        <w:spacing w:line="360" w:lineRule="auto"/>
+        <w:rPr>
+          <w:rFonts w:cs="Times New Roman"/>
+        </w:rPr>
+      </w:pPr>
+      <w:r>
+        <w:rPr>
+          <w:rFonts w:cs="Times New Roman"/>
+          <w:b/>
+        </w:rPr>
+        <w:t>Argumentation des auteurs —</w:t>
+      </w:r>
+      <w:r>
+        <w:rPr>
+          <w:rFonts w:cs="Times New Roman"/>
+        </w:rPr>
+        <w:t xml:space="preserve"> </w:t>
+      </w:r>
+      <w:r>
+        <w:rPr>
+          <w:rFonts w:cs="Times New Roman"/>
+          <w:highlight w:val="yellow"/>
+        </w:rPr>
+        <w:t>_Paragraph_</w:t>
+      </w:r>
+    </w:p>
+    <w:p>
+      <w:pPr>
+        <w:spacing w:line="360" w:lineRule="auto"/>
+        <w:rPr>
+          <w:rFonts w:cs="Times New Roman"/>
+        </w:rPr>
+      </w:pPr>
+    </w:p>
+    <w:p>
+      <w:pPr>
+        <w:spacing w:line="360" w:lineRule="auto"/>
+        <w:rPr>
+          <w:rFonts w:cs="Times New Roman"/>
+        </w:rPr>
+      </w:pPr>
+      <w:r>
+        <w:rPr>
+          <w:rFonts w:cs="Times New Roman"/>
+          <w:b/>
+        </w:rPr>
+        <w:t>Résultats &amp; conclusion des auteurs —</w:t>
+      </w:r>
+      <w:r>
+        <w:rPr>
+          <w:rFonts w:cs="Times New Roman"/>
+        </w:rPr>
+        <w:t xml:space="preserve"> </w:t>
+      </w:r>
+      <w:r>
+        <w:rPr>
+          <w:rFonts w:cs="Times New Roman"/>
+          <w:highlight w:val="yellow"/>
+        </w:rPr>
+        <w:t>_Paragraph_</w:t>
+      </w:r>
+    </w:p>
+    <w:p>
+      <w:pPr>
+        <w:spacing w:line="360" w:lineRule="auto"/>
+        <w:rPr>
+          <w:rFonts w:cs="Times New Roman"/>
+        </w:rPr>
+      </w:pPr>
+    </w:p>
+    <w:p>
+      <w:pPr>
+        <w:spacing w:line="360" w:lineRule="auto"/>
+        <w:rPr>
+          <w:rFonts w:cs="Times New Roman"/>
+          <w:b/>
+        </w:rPr>
+      </w:pPr>
+      <w:r>
+        <w:rPr>
+          <w:rFonts w:cs="Times New Roman"/>
+          <w:b/>
+        </w:rPr>
+        <w:t>Définitions</w:t>
+      </w:r>
+    </w:p>
+    <w:p>
+      <w:pPr>
+        <w:spacing w:line="360" w:lineRule="auto"/>
+        <w:rPr>
+          <w:rFonts w:cs="Times New Roman"/>
+        </w:rPr>
+      </w:pPr>
+    </w:p>
+    <w:p>
+      <w:pPr>
+        <w:spacing w:line="360" w:lineRule="auto"/>
+        <w:rPr>
+          <w:rFonts w:cs="Times New Roman"/>
+        </w:rPr>
+      </w:pPr>
+      <w:r>
+        <w:rPr>
+          <w:rFonts w:cs="Times New Roman"/>
+          <w:highlight w:val="yellow"/>
+          <w:u w:val="single"/>
         </w:rPr>
         <w:t>_</w:t>
       </w:r>
@@ -206,13 +655,15 @@
         <w:rPr>
           <w:rFonts w:cs="Times New Roman"/>
           <w:highlight w:val="yellow"/>
-        </w:rPr>
-        <w:t>local-part</w:t>
-      </w:r>
-      <w:r>
-        <w:rPr>
-          <w:rFonts w:cs="Times New Roman"/>
-          <w:highlight w:val="yellow"/>
+          <w:u w:val="single"/>
+        </w:rPr>
+        <w:t>Term</w:t>
+      </w:r>
+      <w:r>
+        <w:rPr>
+          <w:rFonts w:cs="Times New Roman"/>
+          <w:highlight w:val="yellow"/>
+          <w:u w:val="single"/>
         </w:rPr>
         <w:t>_</w:t>
       </w:r>
@@ -220,7 +671,27 @@
         <w:rPr>
           <w:rFonts w:cs="Times New Roman"/>
         </w:rPr>
-        <w:t>@</w:t>
+        <w:t xml:space="preserve"> </w:t>
+      </w:r>
+      <w:r>
+        <w:rPr>
+          <w:rFonts w:cs="Times New Roman"/>
+        </w:rPr>
+        <w:t>(</w:t>
+      </w:r>
+      <w:r>
+        <w:rPr>
+          <w:rFonts w:cs="Times New Roman"/>
+          <w:highlight w:val="yellow"/>
+        </w:rPr>
+        <w:t xml:space="preserve">_Author's </w:t>
+      </w:r>
+      <w:r>
+        <w:rPr>
+          <w:rFonts w:cs="Times New Roman"/>
+          <w:highlight w:val="yellow"/>
+        </w:rPr>
+        <w:t>last name</w:t>
       </w:r>
       <w:r>
         <w:rPr>
@@ -232,9 +703,27 @@
       <w:r>
         <w:rPr>
           <w:rFonts w:cs="Times New Roman"/>
-          <w:highlight w:val="yellow"/>
-        </w:rPr>
-        <w:t>domain</w:t>
+        </w:rPr>
+        <w:t xml:space="preserve">, </w:t>
+      </w:r>
+      <w:r>
+        <w:rPr>
+          <w:rFonts w:cs="Times New Roman"/>
+          <w:highlight w:val="yellow"/>
+        </w:rPr>
+        <w:t>_YYYY_</w:t>
+      </w:r>
+      <w:r>
+        <w:rPr>
+          <w:rFonts w:cs="Times New Roman"/>
+        </w:rPr>
+        <w:t xml:space="preserve">) </w:t>
+      </w:r>
+      <w:r>
+        <w:rPr>
+          <w:rFonts w:cs="Times New Roman"/>
+        </w:rPr>
+        <w:t xml:space="preserve">: </w:t>
       </w:r>
       <w:r>
         <w:rPr>
@@ -246,706 +735,138 @@
       <w:r>
         <w:rPr>
           <w:rFonts w:cs="Times New Roman"/>
+          <w:highlight w:val="yellow"/>
+        </w:rPr>
+        <w:t>Definition</w:t>
+      </w:r>
+      <w:r>
+        <w:rPr>
+          <w:rFonts w:cs="Times New Roman"/>
+          <w:highlight w:val="yellow"/>
+        </w:rPr>
+        <w:t>_</w:t>
+      </w:r>
+    </w:p>
+    <w:p>
+      <w:pPr>
+        <w:spacing w:line="360" w:lineRule="auto"/>
+        <w:rPr>
+          <w:rFonts w:cs="Times New Roman"/>
+        </w:rPr>
+      </w:pPr>
+    </w:p>
+    <w:p>
+      <w:pPr>
+        <w:spacing w:line="360" w:lineRule="auto"/>
+        <w:rPr>
+          <w:rFonts w:cs="Times New Roman"/>
+          <w:b/>
+        </w:rPr>
+      </w:pPr>
+      <w:r>
+        <w:rPr>
+          <w:rFonts w:cs="Times New Roman"/>
+          <w:b/>
+        </w:rPr>
+        <w:t>Citations</w:t>
+      </w:r>
+    </w:p>
+    <w:p>
+      <w:pPr>
+        <w:spacing w:line="360" w:lineRule="auto"/>
+        <w:rPr>
+          <w:rFonts w:cs="Times New Roman"/>
+        </w:rPr>
+      </w:pPr>
+    </w:p>
+    <w:p>
+      <w:pPr>
+        <w:spacing w:line="360" w:lineRule="auto"/>
+        <w:rPr>
+          <w:rFonts w:cs="Times New Roman"/>
+        </w:rPr>
+      </w:pPr>
+      <w:r>
+        <w:rPr>
+          <w:rFonts w:cs="Times New Roman"/>
+        </w:rPr>
+        <w:t>‘</w:t>
+      </w:r>
+      <w:r>
+        <w:rPr>
+          <w:rFonts w:cs="Times New Roman"/>
+          <w:i/>
+          <w:highlight w:val="yellow"/>
+        </w:rPr>
+        <w:t>_</w:t>
+      </w:r>
+      <w:r>
+        <w:rPr>
+          <w:rFonts w:cs="Times New Roman"/>
+          <w:i/>
+          <w:highlight w:val="yellow"/>
+        </w:rPr>
+        <w:t>Citation</w:t>
+      </w:r>
+      <w:r>
+        <w:rPr>
+          <w:rFonts w:cs="Times New Roman"/>
+          <w:i/>
+          <w:highlight w:val="yellow"/>
+        </w:rPr>
+        <w:t>_</w:t>
+      </w:r>
+      <w:r>
+        <w:rPr>
+          <w:rFonts w:cs="Times New Roman"/>
+        </w:rPr>
+        <w:t>’</w:t>
+      </w:r>
+      <w:r>
+        <w:rPr>
+          <w:rFonts w:cs="Times New Roman"/>
+        </w:rPr>
+        <w:t xml:space="preserve"> (p. </w:t>
+      </w:r>
+      <w:r>
+        <w:rPr>
+          <w:rFonts w:cs="Times New Roman"/>
+          <w:highlight w:val="yellow"/>
+        </w:rPr>
+        <w:t>_</w:t>
+      </w:r>
+      <w:r>
+        <w:rPr>
+          <w:rFonts w:cs="Times New Roman"/>
+          <w:highlight w:val="yellow"/>
+        </w:rPr>
+        <w:t>N</w:t>
+      </w:r>
+      <w:r>
+        <w:rPr>
+          <w:rFonts w:cs="Times New Roman"/>
+          <w:highlight w:val="yellow"/>
+        </w:rPr>
+        <w:t>_</w:t>
+      </w:r>
+      <w:r>
+        <w:rPr>
+          <w:rFonts w:cs="Times New Roman"/>
         </w:rPr>
         <w:t>)</w:t>
       </w:r>
     </w:p>
     <w:p>
       <w:pPr>
-        <w:rPr>
-          <w:rFonts w:cs="Times New Roman"/>
-        </w:rPr>
-      </w:pPr>
-    </w:p>
-    <w:p>
-      <w:pPr>
-        <w:rPr>
-          <w:rFonts w:cs="Times New Roman"/>
-        </w:rPr>
-      </w:pPr>
-    </w:p>
-    <w:p>
-      <w:pPr>
-        <w:rPr>
-          <w:rFonts w:cs="Times New Roman"/>
-        </w:rPr>
-      </w:pPr>
-    </w:p>
-    <w:p>
-      <w:pPr>
-        <w:rPr>
-          <w:rFonts w:cs="Times New Roman"/>
-        </w:rPr>
-      </w:pPr>
-      <w:r>
-        <w:rPr>
-          <w:rFonts w:cs="Times New Roman"/>
-          <w:b/>
-        </w:rPr>
-        <w:t>Référence complète du texte :</w:t>
-      </w:r>
-      <w:r>
-        <w:rPr>
-          <w:rFonts w:cs="Times New Roman"/>
-        </w:rPr>
-        <w:t xml:space="preserve"> </w:t>
-      </w:r>
-      <w:r>
-        <w:rPr>
-          <w:rFonts w:cs="Times New Roman"/>
-          <w:highlight w:val="yellow"/>
-        </w:rPr>
-        <w:t>__</w:t>
-      </w:r>
-    </w:p>
-    <w:p>
-      <w:pPr>
-        <w:rPr>
-          <w:rFonts w:cs="Times New Roman"/>
-        </w:rPr>
-      </w:pPr>
-    </w:p>
-    <w:p>
-      <w:pPr>
-        <w:rPr>
-          <w:rFonts w:cs="Times New Roman"/>
-        </w:rPr>
-      </w:pPr>
-      <w:r>
-        <w:rPr>
-          <w:rFonts w:cs="Times New Roman"/>
-          <w:b/>
-        </w:rPr>
-        <w:t>Localisation du document :</w:t>
-      </w:r>
-      <w:r>
-        <w:rPr>
-          <w:rFonts w:cs="Times New Roman"/>
-        </w:rPr>
-        <w:t xml:space="preserve"> </w:t>
-      </w:r>
-      <w:r>
-        <w:rPr>
-          <w:rFonts w:cs="Times New Roman"/>
-          <w:highlight w:val="yellow"/>
-        </w:rPr>
-        <w:t>__</w:t>
-      </w:r>
-    </w:p>
-    <w:p>
-      <w:pPr>
-        <w:rPr>
-          <w:rFonts w:cs="Times New Roman"/>
-        </w:rPr>
-      </w:pPr>
-    </w:p>
-    <w:p>
-      <w:pPr>
-        <w:rPr>
-          <w:rFonts w:cs="Times New Roman"/>
-        </w:rPr>
-      </w:pPr>
-      <w:r>
-        <w:rPr>
-          <w:rFonts w:cs="Times New Roman"/>
-          <w:b/>
-        </w:rPr>
-        <w:t>Sujet :</w:t>
-      </w:r>
-      <w:r>
-        <w:rPr>
-          <w:rFonts w:cs="Times New Roman"/>
-        </w:rPr>
-        <w:t xml:space="preserve"> </w:t>
-      </w:r>
-      <w:r>
-        <w:rPr>
-          <w:rFonts w:cs="Times New Roman"/>
-          <w:highlight w:val="yellow"/>
-        </w:rPr>
-        <w:t>__</w:t>
-      </w:r>
-    </w:p>
-    <w:p>
-      <w:pPr>
-        <w:rPr>
-          <w:rFonts w:cs="Times New Roman"/>
-        </w:rPr>
-      </w:pPr>
-    </w:p>
-    <w:p>
-      <w:pPr>
-        <w:rPr>
-          <w:rFonts w:cs="Times New Roman"/>
-        </w:rPr>
-      </w:pPr>
-      <w:r>
-        <w:rPr>
-          <w:rFonts w:cs="Times New Roman"/>
-          <w:b/>
-        </w:rPr>
-        <w:t>Mots-clefs :</w:t>
-      </w:r>
-      <w:r>
-        <w:rPr>
-          <w:rFonts w:cs="Times New Roman"/>
-        </w:rPr>
-        <w:t xml:space="preserve"> </w:t>
-      </w:r>
-      <w:r>
-        <w:rPr>
-          <w:rFonts w:cs="Times New Roman"/>
-          <w:highlight w:val="yellow"/>
-        </w:rPr>
-        <w:t>_</w:t>
-      </w:r>
-      <w:r>
-        <w:rPr>
-          <w:rFonts w:cs="Times New Roman"/>
-          <w:highlight w:val="yellow"/>
-        </w:rPr>
-        <w:t>K</w:t>
-      </w:r>
-      <w:r>
-        <w:rPr>
-          <w:rFonts w:cs="Times New Roman"/>
-          <w:highlight w:val="yellow"/>
-        </w:rPr>
-        <w:t>eyword 1</w:t>
-      </w:r>
-      <w:r>
-        <w:rPr>
-          <w:rFonts w:cs="Times New Roman"/>
-          <w:highlight w:val="yellow"/>
-        </w:rPr>
-        <w:t>_</w:t>
-      </w:r>
-      <w:r>
-        <w:rPr>
-          <w:rFonts w:cs="Times New Roman"/>
-        </w:rPr>
-        <w:t xml:space="preserve">, </w:t>
-      </w:r>
-      <w:r>
-        <w:rPr>
-          <w:rFonts w:cs="Times New Roman"/>
-          <w:highlight w:val="yellow"/>
-        </w:rPr>
-        <w:t>_</w:t>
-      </w:r>
-      <w:r>
-        <w:rPr>
-          <w:rFonts w:cs="Times New Roman"/>
-          <w:highlight w:val="yellow"/>
-        </w:rPr>
-        <w:t>K</w:t>
-      </w:r>
-      <w:r>
-        <w:rPr>
-          <w:rFonts w:cs="Times New Roman"/>
-          <w:highlight w:val="yellow"/>
-        </w:rPr>
-        <w:t>eyword 2</w:t>
-      </w:r>
-      <w:r>
-        <w:rPr>
-          <w:rFonts w:cs="Times New Roman"/>
-          <w:highlight w:val="yellow"/>
-        </w:rPr>
-        <w:t>_</w:t>
-      </w:r>
-    </w:p>
-    <w:p>
-      <w:pPr>
-        <w:rPr>
-          <w:rFonts w:cs="Times New Roman"/>
-        </w:rPr>
-      </w:pPr>
-    </w:p>
-    <w:p>
-      <w:pPr>
-        <w:rPr>
-          <w:rFonts w:cs="Times New Roman"/>
-          <w:b/>
-        </w:rPr>
-      </w:pPr>
-      <w:r>
-        <w:rPr>
-          <w:rFonts w:cs="Times New Roman"/>
-          <w:b/>
-        </w:rPr>
-        <w:t>Résumé</w:t>
-      </w:r>
-    </w:p>
-    <w:p>
-      <w:pPr>
-        <w:rPr>
-          <w:rFonts w:cs="Times New Roman"/>
-        </w:rPr>
-      </w:pPr>
-    </w:p>
-    <w:p>
-      <w:pPr>
-        <w:rPr>
-          <w:rFonts w:cs="Times New Roman"/>
-        </w:rPr>
-      </w:pPr>
-      <w:r>
-        <w:rPr>
-          <w:rFonts w:cs="Times New Roman"/>
-        </w:rPr>
-        <w:tab/>
-      </w:r>
-      <w:r>
-        <w:rPr>
-          <w:rFonts w:cs="Times New Roman"/>
-          <w:b/>
-        </w:rPr>
-        <w:t>Position</w:t>
-      </w:r>
-      <w:r>
-        <w:rPr>
-          <w:rFonts w:cs="Times New Roman"/>
-          <w:b/>
-        </w:rPr>
-        <w:t>s</w:t>
-      </w:r>
-      <w:r>
-        <w:rPr>
-          <w:rFonts w:cs="Times New Roman"/>
-          <w:b/>
-        </w:rPr>
-        <w:t xml:space="preserve"> de</w:t>
-      </w:r>
-      <w:r>
-        <w:rPr>
-          <w:rFonts w:cs="Times New Roman"/>
-          <w:b/>
-        </w:rPr>
-        <w:t>s</w:t>
-      </w:r>
-      <w:r>
-        <w:rPr>
-          <w:rFonts w:cs="Times New Roman"/>
-          <w:b/>
-        </w:rPr>
-        <w:t xml:space="preserve"> auteur</w:t>
-      </w:r>
-      <w:r>
-        <w:rPr>
-          <w:rFonts w:cs="Times New Roman"/>
-          <w:b/>
-        </w:rPr>
-        <w:t>s</w:t>
-      </w:r>
-      <w:r>
-        <w:rPr>
-          <w:rFonts w:cs="Times New Roman"/>
-          <w:b/>
-        </w:rPr>
-        <w:t xml:space="preserve"> —</w:t>
-      </w:r>
-      <w:r>
-        <w:rPr>
-          <w:rFonts w:cs="Times New Roman"/>
-        </w:rPr>
-        <w:t xml:space="preserve"> </w:t>
-      </w:r>
-      <w:r>
-        <w:rPr>
-          <w:rFonts w:cs="Times New Roman"/>
-          <w:highlight w:val="yellow"/>
-        </w:rPr>
-        <w:t>_</w:t>
-      </w:r>
-      <w:r>
-        <w:rPr>
-          <w:rFonts w:cs="Times New Roman"/>
-          <w:highlight w:val="yellow"/>
-        </w:rPr>
-        <w:t>Paragraph</w:t>
-      </w:r>
-      <w:r>
-        <w:rPr>
-          <w:rFonts w:cs="Times New Roman"/>
-          <w:highlight w:val="yellow"/>
-        </w:rPr>
-        <w:t>_</w:t>
-      </w:r>
-    </w:p>
-    <w:p>
-      <w:pPr>
-        <w:rPr>
-          <w:rFonts w:cs="Times New Roman"/>
-        </w:rPr>
-      </w:pPr>
-    </w:p>
-    <w:p>
-      <w:pPr>
-        <w:rPr>
-          <w:rFonts w:cs="Times New Roman"/>
-        </w:rPr>
-      </w:pPr>
-      <w:r>
-        <w:rPr>
-          <w:rFonts w:cs="Times New Roman"/>
-        </w:rPr>
-        <w:tab/>
-      </w:r>
-      <w:r>
-        <w:rPr>
-          <w:rFonts w:cs="Times New Roman"/>
-          <w:b/>
-        </w:rPr>
-        <w:t>Idées importantes &amp; hypothèses des auteurs —</w:t>
-      </w:r>
-      <w:r>
-        <w:rPr>
-          <w:rFonts w:cs="Times New Roman"/>
-        </w:rPr>
-        <w:t xml:space="preserve"> </w:t>
-      </w:r>
-      <w:r>
-        <w:rPr>
-          <w:rFonts w:cs="Times New Roman"/>
-          <w:highlight w:val="yellow"/>
-        </w:rPr>
-        <w:t>_Paragraph_</w:t>
-      </w:r>
-    </w:p>
-    <w:p>
-      <w:pPr>
-        <w:rPr>
-          <w:rFonts w:cs="Times New Roman"/>
-        </w:rPr>
-      </w:pPr>
-    </w:p>
-    <w:p>
-      <w:pPr>
-        <w:rPr>
-          <w:rFonts w:cs="Times New Roman"/>
-        </w:rPr>
-      </w:pPr>
-      <w:r>
-        <w:rPr>
-          <w:rFonts w:cs="Times New Roman"/>
-        </w:rPr>
-        <w:tab/>
-      </w:r>
-      <w:r>
-        <w:rPr>
-          <w:rFonts w:cs="Times New Roman"/>
-          <w:b/>
-        </w:rPr>
-        <w:t>Argumentation des auteurs —</w:t>
-      </w:r>
-      <w:r>
-        <w:rPr>
-          <w:rFonts w:cs="Times New Roman"/>
-        </w:rPr>
-        <w:t xml:space="preserve"> </w:t>
-      </w:r>
-      <w:r>
-        <w:rPr>
-          <w:rFonts w:cs="Times New Roman"/>
-          <w:highlight w:val="yellow"/>
-        </w:rPr>
-        <w:t>_Paragraph_</w:t>
-      </w:r>
-    </w:p>
-    <w:p>
-      <w:pPr>
-        <w:rPr>
-          <w:rFonts w:cs="Times New Roman"/>
-        </w:rPr>
-      </w:pPr>
-    </w:p>
-    <w:p>
-      <w:pPr>
-        <w:rPr>
-          <w:rFonts w:cs="Times New Roman"/>
-        </w:rPr>
-      </w:pPr>
-      <w:r>
-        <w:rPr>
-          <w:rFonts w:cs="Times New Roman"/>
-        </w:rPr>
-        <w:tab/>
-      </w:r>
-      <w:r>
-        <w:rPr>
-          <w:rFonts w:cs="Times New Roman"/>
-          <w:b/>
-        </w:rPr>
-        <w:t>Résultats &amp; conclusion des auteurs —</w:t>
-      </w:r>
-      <w:r>
-        <w:rPr>
-          <w:rFonts w:cs="Times New Roman"/>
-        </w:rPr>
-        <w:t xml:space="preserve"> </w:t>
-      </w:r>
-      <w:r>
-        <w:rPr>
-          <w:rFonts w:cs="Times New Roman"/>
-          <w:highlight w:val="yellow"/>
-        </w:rPr>
-        <w:t>_Paragraph_</w:t>
-      </w:r>
-    </w:p>
-    <w:p>
-      <w:pPr>
-        <w:rPr>
-          <w:rFonts w:cs="Times New Roman"/>
-        </w:rPr>
-      </w:pPr>
-    </w:p>
-    <w:p>
-      <w:pPr>
-        <w:rPr>
-          <w:rFonts w:cs="Times New Roman"/>
-          <w:b/>
-        </w:rPr>
-      </w:pPr>
-      <w:r>
-        <w:rPr>
-          <w:rFonts w:cs="Times New Roman"/>
-          <w:b/>
-        </w:rPr>
-        <w:t>Définitions</w:t>
-      </w:r>
-    </w:p>
-    <w:p>
-      <w:pPr>
-        <w:rPr>
-          <w:rFonts w:cs="Times New Roman"/>
-        </w:rPr>
-      </w:pPr>
-    </w:p>
-    <w:p>
-      <w:pPr>
-        <w:rPr>
-          <w:rFonts w:cs="Times New Roman"/>
-        </w:rPr>
-      </w:pPr>
-      <w:r>
-        <w:rPr>
-          <w:rFonts w:cs="Times New Roman"/>
-          <w:highlight w:val="yellow"/>
-          <w:u w:val="single"/>
-        </w:rPr>
-        <w:t>_</w:t>
-      </w:r>
-      <w:r>
-        <w:rPr>
-          <w:rFonts w:cs="Times New Roman"/>
-          <w:highlight w:val="yellow"/>
-          <w:u w:val="single"/>
-        </w:rPr>
-        <w:t>Term</w:t>
-      </w:r>
-      <w:r>
-        <w:rPr>
-          <w:rFonts w:cs="Times New Roman"/>
-          <w:highlight w:val="yellow"/>
-          <w:u w:val="single"/>
-        </w:rPr>
-        <w:t>_</w:t>
-      </w:r>
-      <w:r>
-        <w:rPr>
-          <w:rFonts w:cs="Times New Roman"/>
-        </w:rPr>
-        <w:t xml:space="preserve"> </w:t>
-      </w:r>
-      <w:r>
-        <w:rPr>
-          <w:rFonts w:cs="Times New Roman"/>
-        </w:rPr>
-        <w:t>(</w:t>
-      </w:r>
-      <w:r>
-        <w:rPr>
-          <w:rFonts w:cs="Times New Roman"/>
-          <w:highlight w:val="yellow"/>
-        </w:rPr>
-        <w:t xml:space="preserve">_Author's </w:t>
-      </w:r>
-      <w:r>
-        <w:rPr>
-          <w:rFonts w:cs="Times New Roman"/>
-          <w:highlight w:val="yellow"/>
-        </w:rPr>
-        <w:t>last name</w:t>
-      </w:r>
-      <w:r>
-        <w:rPr>
-          <w:rFonts w:cs="Times New Roman"/>
-          <w:highlight w:val="yellow"/>
-        </w:rPr>
-        <w:t>_</w:t>
-      </w:r>
-      <w:r>
-        <w:rPr>
-          <w:rFonts w:cs="Times New Roman"/>
-        </w:rPr>
-        <w:t xml:space="preserve">, </w:t>
-      </w:r>
-      <w:r>
-        <w:rPr>
-          <w:rFonts w:cs="Times New Roman"/>
-          <w:highlight w:val="yellow"/>
-        </w:rPr>
-        <w:t>_YYYY_</w:t>
-      </w:r>
-      <w:r>
-        <w:rPr>
-          <w:rFonts w:cs="Times New Roman"/>
-        </w:rPr>
-        <w:t xml:space="preserve">) </w:t>
-      </w:r>
-      <w:r>
-        <w:rPr>
-          <w:rFonts w:cs="Times New Roman"/>
-        </w:rPr>
-        <w:t xml:space="preserve">: </w:t>
-      </w:r>
-      <w:r>
-        <w:rPr>
-          <w:rFonts w:cs="Times New Roman"/>
-          <w:highlight w:val="yellow"/>
-        </w:rPr>
-        <w:t>_</w:t>
-      </w:r>
-      <w:r>
-        <w:rPr>
-          <w:rFonts w:cs="Times New Roman"/>
-          <w:highlight w:val="yellow"/>
-        </w:rPr>
-        <w:t>Definition</w:t>
-      </w:r>
-      <w:r>
-        <w:rPr>
-          <w:rFonts w:cs="Times New Roman"/>
-          <w:highlight w:val="yellow"/>
-        </w:rPr>
-        <w:t>_</w:t>
-      </w:r>
-    </w:p>
-    <w:p>
-      <w:pPr>
-        <w:rPr>
-          <w:rFonts w:cs="Times New Roman"/>
-        </w:rPr>
-      </w:pPr>
-    </w:p>
-    <w:p>
-      <w:pPr>
-        <w:rPr>
-          <w:rFonts w:cs="Times New Roman"/>
-          <w:b/>
-        </w:rPr>
-      </w:pPr>
-      <w:r>
-        <w:rPr>
-          <w:rFonts w:cs="Times New Roman"/>
-          <w:b/>
-        </w:rPr>
-        <w:t>Citations</w:t>
-      </w:r>
-    </w:p>
-    <w:p>
-      <w:pPr>
-        <w:rPr>
-          <w:rFonts w:cs="Times New Roman"/>
-        </w:rPr>
-      </w:pPr>
-    </w:p>
-    <w:p>
-      <w:pPr>
-        <w:rPr>
-          <w:rFonts w:cs="Times New Roman"/>
-        </w:rPr>
-      </w:pPr>
-      <w:r>
-        <w:rPr>
-          <w:rFonts w:cs="Times New Roman"/>
-        </w:rPr>
-        <w:t>‘</w:t>
-      </w:r>
-      <w:r>
-        <w:rPr>
-          <w:rFonts w:cs="Times New Roman"/>
-          <w:i/>
-          <w:highlight w:val="yellow"/>
-        </w:rPr>
-        <w:t>_</w:t>
-      </w:r>
-      <w:r>
-        <w:rPr>
-          <w:rFonts w:cs="Times New Roman"/>
-          <w:i/>
-          <w:highlight w:val="yellow"/>
-        </w:rPr>
-        <w:t>Citation</w:t>
-      </w:r>
-      <w:r>
-        <w:rPr>
-          <w:rFonts w:cs="Times New Roman"/>
-          <w:i/>
-          <w:highlight w:val="yellow"/>
-        </w:rPr>
-        <w:t>_</w:t>
-      </w:r>
-      <w:r>
-        <w:rPr>
-          <w:rFonts w:cs="Times New Roman"/>
-        </w:rPr>
-        <w:t>’</w:t>
-      </w:r>
-      <w:r>
-        <w:rPr>
-          <w:rFonts w:cs="Times New Roman"/>
-        </w:rPr>
-        <w:t xml:space="preserve"> (p. </w:t>
-      </w:r>
-      <w:r>
-        <w:rPr>
-          <w:rFonts w:cs="Times New Roman"/>
-          <w:highlight w:val="yellow"/>
-        </w:rPr>
-        <w:t>_</w:t>
-      </w:r>
-      <w:r>
-        <w:rPr>
-          <w:rFonts w:cs="Times New Roman"/>
-          <w:highlight w:val="yellow"/>
-        </w:rPr>
-        <w:t>N</w:t>
-      </w:r>
-      <w:r>
-        <w:rPr>
-          <w:rFonts w:cs="Times New Roman"/>
-          <w:highlight w:val="yellow"/>
-        </w:rPr>
-        <w:t>_</w:t>
-      </w:r>
-      <w:r>
-        <w:rPr>
-          <w:rFonts w:cs="Times New Roman"/>
-        </w:rPr>
-        <w:t>)</w:t>
-      </w:r>
-    </w:p>
-    <w:p>
-      <w:pPr>
-        <w:rPr>
-          <w:rFonts w:cs="Times New Roman"/>
-        </w:rPr>
-      </w:pPr>
-    </w:p>
-    <w:p>
-      <w:pPr>
+        <w:spacing w:line="360" w:lineRule="auto"/>
+        <w:rPr>
+          <w:rFonts w:cs="Times New Roman"/>
+        </w:rPr>
+      </w:pPr>
+    </w:p>
+    <w:p>
+      <w:pPr>
+        <w:spacing w:line="360" w:lineRule="auto"/>
         <w:rPr>
           <w:rFonts w:cs="Times New Roman"/>
           <w:b/>
@@ -961,13 +882,15 @@
     </w:p>
     <w:p>
       <w:pPr>
-        <w:rPr>
-          <w:rFonts w:cs="Times New Roman"/>
-        </w:rPr>
-      </w:pPr>
-    </w:p>
-    <w:p>
-      <w:pPr>
+        <w:spacing w:line="360" w:lineRule="auto"/>
+        <w:rPr>
+          <w:rFonts w:cs="Times New Roman"/>
+        </w:rPr>
+      </w:pPr>
+    </w:p>
+    <w:p>
+      <w:pPr>
+        <w:spacing w:line="360" w:lineRule="auto"/>
         <w:rPr>
           <w:rFonts w:cs="Times New Roman"/>
         </w:rPr>
@@ -990,8 +913,8 @@
     <w:bookmarkEnd w:id="0"/>
     <w:sectPr>
       <w:footerReference w:type="default" r:id="rId7"/>
-      <w:pgSz w:w="12240" w:h="15840"/>
-      <w:pgMar w:top="1418" w:right="1418" w:bottom="1418" w:left="1418" w:header="709" w:footer="1110" w:gutter="0"/>
+      <w:pgSz w:w="11900" w:h="16840"/>
+      <w:pgMar w:top="1418" w:right="1418" w:bottom="1418" w:left="1418" w:header="709" w:footer="1134" w:gutter="0"/>
       <w:cols w:space="708"/>
       <w:docGrid w:linePitch="360"/>
     </w:sectPr>

</xml_diff>